<commit_message>
Update PostgreSQL workload performance
</commit_message>
<xml_diff>
--- a/_Test/Performance/Test_v3/postgres/statistics.docx
+++ b/_Test/Performance/Test_v3/postgres/statistics.docx
@@ -25,37 +25,37 @@
     </w:p>
     <w:p>
       <w:r>
-        <w:t>Mean: 213.85</w:t>
+        <w:t>Mean: 215.56</w:t>
       </w:r>
     </w:p>
     <w:p>
       <w:r>
-        <w:t>Median: 213.82</w:t>
+        <w:t>Median: 211.07</w:t>
       </w:r>
     </w:p>
     <w:p>
       <w:r>
-        <w:t>Max: 543.79</w:t>
+        <w:t>Max: 390.46</w:t>
       </w:r>
     </w:p>
     <w:p>
       <w:r>
-        <w:t>Min: 54.51</w:t>
+        <w:t>Min: 67.19</w:t>
       </w:r>
     </w:p>
     <w:p>
       <w:r>
-        <w:t>Variance: 8404.22</w:t>
+        <w:t>Variance: 7292.84</w:t>
       </w:r>
     </w:p>
     <w:p>
       <w:r>
-        <w:t>Standard Deviation: 91.67</w:t>
+        <w:t>Standard Deviation: 85.4</w:t>
       </w:r>
     </w:p>
     <w:p>
       <w:r>
-        <w:t>90th Percentile: 333.15</w:t>
+        <w:t>90th Percentile: 328.76</w:t>
       </w:r>
     </w:p>
     <w:p>
@@ -66,7 +66,7 @@
     <w:p>
       <w:r>
         <w:tab/>
-        <w:t>Shapiro-Wilk test p-value: 0.02127031423151493</w:t>
+        <w:t>Shapiro-Wilk test p-value: 0.0017252671532332897</w:t>
       </w:r>
     </w:p>
     <w:p>
@@ -177,37 +177,37 @@
     </w:p>
     <w:p>
       <w:r>
-        <w:t>Mean: 218.06</w:t>
+        <w:t>Mean: 221.61</w:t>
       </w:r>
     </w:p>
     <w:p>
       <w:r>
-        <w:t>Median: 206.98</w:t>
+        <w:t>Median: 234.38</w:t>
       </w:r>
     </w:p>
     <w:p>
       <w:r>
-        <w:t>Max: 458.05</w:t>
+        <w:t>Max: 502.6</w:t>
       </w:r>
     </w:p>
     <w:p>
       <w:r>
-        <w:t>Min: 52.84</w:t>
+        <w:t>Min: 35.22</w:t>
       </w:r>
     </w:p>
     <w:p>
       <w:r>
-        <w:t>Variance: 10568.42</w:t>
+        <w:t>Variance: 11526.2</w:t>
       </w:r>
     </w:p>
     <w:p>
       <w:r>
-        <w:t>Standard Deviation: 102.8</w:t>
+        <w:t>Standard Deviation: 107.36</w:t>
       </w:r>
     </w:p>
     <w:p>
       <w:r>
-        <w:t>90th Percentile: 365.9</w:t>
+        <w:t>90th Percentile: 347.97</w:t>
       </w:r>
     </w:p>
     <w:p>
@@ -218,7 +218,7 @@
     <w:p>
       <w:r>
         <w:tab/>
-        <w:t>Shapiro-Wilk test p-value: 0.009294734336435795</w:t>
+        <w:t>Shapiro-Wilk test p-value: 0.009611605666577816</w:t>
       </w:r>
     </w:p>
     <w:p>
@@ -329,48 +329,48 @@
     </w:p>
     <w:p>
       <w:r>
-        <w:t>Mean: 210.34</w:t>
+        <w:t>Mean: 216.13</w:t>
       </w:r>
     </w:p>
     <w:p>
       <w:r>
-        <w:t>Median: 207.17</w:t>
+        <w:t>Median: 208.0</w:t>
       </w:r>
     </w:p>
     <w:p>
       <w:r>
-        <w:t>Max: 470.01</w:t>
+        <w:t>Max: 514.32</w:t>
       </w:r>
     </w:p>
     <w:p>
       <w:r>
-        <w:t>Min: 51.03</w:t>
+        <w:t>Min: 51.88</w:t>
       </w:r>
     </w:p>
     <w:p>
       <w:r>
-        <w:t>Variance: 6817.29</w:t>
+        <w:t>Variance: 8897.29</w:t>
       </w:r>
     </w:p>
     <w:p>
       <w:r>
-        <w:t>Standard Deviation: 82.57</w:t>
+        <w:t>Standard Deviation: 94.33</w:t>
       </w:r>
     </w:p>
     <w:p>
       <w:r>
-        <w:t>90th Percentile: 312.8</w:t>
+        <w:t>90th Percentile: 323.17</w:t>
       </w:r>
     </w:p>
     <w:p>
       <w:r>
-        <w:t>Is normal: Yes</w:t>
+        <w:t>Is normal: No</w:t>
       </w:r>
     </w:p>
     <w:p>
       <w:r>
         <w:tab/>
-        <w:t>Shapiro-Wilk test p-value: 0.2340950071811676</w:t>
+        <w:t>Shapiro-Wilk test p-value: 0.003023313358426094</w:t>
       </w:r>
     </w:p>
     <w:p>
@@ -481,37 +481,37 @@
     </w:p>
     <w:p>
       <w:r>
-        <w:t>Mean: 185.92</w:t>
+        <w:t>Mean: 184.61</w:t>
       </w:r>
     </w:p>
     <w:p>
       <w:r>
-        <w:t>Median: 176.61</w:t>
+        <w:t>Median: 181.46</w:t>
       </w:r>
     </w:p>
     <w:p>
       <w:r>
-        <w:t>Max: 332.7</w:t>
+        <w:t>Max: 372.56</w:t>
       </w:r>
     </w:p>
     <w:p>
       <w:r>
-        <w:t>Min: 66.13</w:t>
+        <w:t>Min: 78.39</w:t>
       </w:r>
     </w:p>
     <w:p>
       <w:r>
-        <w:t>Variance: 4067.73</w:t>
+        <w:t>Variance: 5023.38</w:t>
       </w:r>
     </w:p>
     <w:p>
       <w:r>
-        <w:t>Standard Deviation: 63.78</w:t>
+        <w:t>Standard Deviation: 70.88</w:t>
       </w:r>
     </w:p>
     <w:p>
       <w:r>
-        <w:t>90th Percentile: 277.64</w:t>
+        <w:t>90th Percentile: 268.07</w:t>
       </w:r>
     </w:p>
     <w:p>
@@ -522,7 +522,7 @@
     <w:p>
       <w:r>
         <w:tab/>
-        <w:t>Shapiro-Wilk test p-value: 0.005411563906818628</w:t>
+        <w:t>Shapiro-Wilk test p-value: 0.0014550522901117802</w:t>
       </w:r>
     </w:p>
     <w:p>
@@ -633,37 +633,37 @@
     </w:p>
     <w:p>
       <w:r>
-        <w:t>Mean: 174.33</w:t>
+        <w:t>Mean: 172.53</w:t>
       </w:r>
     </w:p>
     <w:p>
       <w:r>
-        <w:t>Median: 167.99</w:t>
+        <w:t>Median: 179.24</w:t>
       </w:r>
     </w:p>
     <w:p>
       <w:r>
-        <w:t>Max: 380.51</w:t>
+        <w:t>Max: 328.26</w:t>
       </w:r>
     </w:p>
     <w:p>
       <w:r>
-        <w:t>Min: 57.96</w:t>
+        <w:t>Min: 55.96</w:t>
       </w:r>
     </w:p>
     <w:p>
       <w:r>
-        <w:t>Variance: 4709.2</w:t>
+        <w:t>Variance: 5140.68</w:t>
       </w:r>
     </w:p>
     <w:p>
       <w:r>
-        <w:t>Standard Deviation: 68.62</w:t>
+        <w:t>Standard Deviation: 71.7</w:t>
       </w:r>
     </w:p>
     <w:p>
       <w:r>
-        <w:t>90th Percentile: 267.12</w:t>
+        <w:t>90th Percentile: 257.86</w:t>
       </w:r>
     </w:p>
     <w:p>
@@ -674,7 +674,7 @@
     <w:p>
       <w:r>
         <w:tab/>
-        <w:t>Shapiro-Wilk test p-value: 0.009049356915056705</w:t>
+        <w:t>Shapiro-Wilk test p-value: 0.0009811510099098086</w:t>
       </w:r>
     </w:p>
     <w:p>
@@ -785,37 +785,37 @@
     </w:p>
     <w:p>
       <w:r>
-        <w:t>Mean: 219.83</w:t>
+        <w:t>Mean: 221.2</w:t>
       </w:r>
     </w:p>
     <w:p>
       <w:r>
-        <w:t>Median: 219.8</w:t>
+        <w:t>Median: 230.55</w:t>
       </w:r>
     </w:p>
     <w:p>
       <w:r>
-        <w:t>Max: 600.91</w:t>
+        <w:t>Max: 454.88</w:t>
       </w:r>
     </w:p>
     <w:p>
       <w:r>
-        <w:t>Min: 26.47</w:t>
+        <w:t>Min: 48.47</w:t>
       </w:r>
     </w:p>
     <w:p>
       <w:r>
-        <w:t>Variance: 13074.91</w:t>
+        <w:t>Variance: 10979.11</w:t>
       </w:r>
     </w:p>
     <w:p>
       <w:r>
-        <w:t>Standard Deviation: 114.35</w:t>
+        <w:t>Standard Deviation: 104.78</w:t>
       </w:r>
     </w:p>
     <w:p>
       <w:r>
-        <w:t>90th Percentile: 354.11</w:t>
+        <w:t>90th Percentile: 356.32</w:t>
       </w:r>
     </w:p>
     <w:p>
@@ -826,7 +826,7 @@
     <w:p>
       <w:r>
         <w:tab/>
-        <w:t>Shapiro-Wilk test p-value: 0.03784850239753723</w:t>
+        <w:t>Shapiro-Wilk test p-value: 0.002960105426609516</w:t>
       </w:r>
     </w:p>
     <w:p>

</xml_diff>